<commit_message>
Update Especificación de Requisito - ieee-830.docx
</commit_message>
<xml_diff>
--- a/Documentacion/Especificación de Requisito - ieee-830.docx
+++ b/Documentacion/Especificación de Requisito - ieee-830.docx
@@ -698,27 +698,7 @@
           <w:sz w:val="22"/>
           <w:szCs w:val="22"/>
         </w:rPr>
-        <w:t xml:space="preserve">Está basado y es conforme con el estándar IEEE </w:t>
-      </w:r>
-      <w:proofErr w:type="spellStart"/>
-      <w:r>
-        <w:rPr>
-          <w:i/>
-          <w:color w:val="365F91"/>
-          <w:sz w:val="22"/>
-          <w:szCs w:val="22"/>
-        </w:rPr>
-        <w:t>Std</w:t>
-      </w:r>
-      <w:proofErr w:type="spellEnd"/>
-      <w:r>
-        <w:rPr>
-          <w:i/>
-          <w:color w:val="365F91"/>
-          <w:sz w:val="22"/>
-          <w:szCs w:val="22"/>
-        </w:rPr>
-        <w:t xml:space="preserve"> 830-1998.</w:t>
+        <w:t>Está basado y es conforme con el estándar IEEE Std 830-1998.</w:t>
       </w:r>
     </w:p>
     <w:p>
@@ -1547,25 +1527,7 @@
                 <w:sz w:val="22"/>
                 <w:szCs w:val="22"/>
               </w:rPr>
-              <w:t xml:space="preserve">Verificado </w:t>
-            </w:r>
-            <w:proofErr w:type="spellStart"/>
-            <w:r>
-              <w:rPr>
-                <w:b/>
-                <w:sz w:val="22"/>
-                <w:szCs w:val="22"/>
-              </w:rPr>
-              <w:t>dep</w:t>
-            </w:r>
-            <w:proofErr w:type="spellEnd"/>
-            <w:r>
-              <w:rPr>
-                <w:b/>
-                <w:sz w:val="22"/>
-                <w:szCs w:val="22"/>
-              </w:rPr>
-              <w:t>. Calidad.</w:t>
+              <w:t>Verificado dep. Calidad.</w:t>
             </w:r>
           </w:p>
         </w:tc>
@@ -4403,7 +4365,52 @@
           <w:szCs w:val="22"/>
           <w:highlight w:val="white"/>
         </w:rPr>
-        <w:t>rá acceder al el médiate la web</w:t>
+        <w:t xml:space="preserve">rá acceder al </w:t>
+      </w:r>
+      <w:r>
+        <w:rPr>
+          <w:color w:val="000000" w:themeColor="text1"/>
+          <w:sz w:val="22"/>
+          <w:szCs w:val="22"/>
+          <w:highlight w:val="white"/>
+        </w:rPr>
+        <w:t>él</w:t>
+      </w:r>
+      <w:r>
+        <w:rPr>
+          <w:color w:val="000000" w:themeColor="text1"/>
+          <w:sz w:val="22"/>
+          <w:szCs w:val="22"/>
+          <w:highlight w:val="white"/>
+        </w:rPr>
+        <w:t xml:space="preserve"> m</w:t>
+      </w:r>
+      <w:r>
+        <w:rPr>
+          <w:color w:val="000000" w:themeColor="text1"/>
+          <w:sz w:val="22"/>
+          <w:szCs w:val="22"/>
+          <w:highlight w:val="white"/>
+        </w:rPr>
+        <w:t>ediante</w:t>
+      </w:r>
+      <w:r>
+        <w:rPr>
+          <w:color w:val="000000" w:themeColor="text1"/>
+          <w:sz w:val="22"/>
+          <w:szCs w:val="22"/>
+          <w:highlight w:val="white"/>
+        </w:rPr>
+        <w:t xml:space="preserve"> la web</w:t>
+      </w:r>
+      <w:r>
+        <w:rPr>
+          <w:color w:val="000000" w:themeColor="text1"/>
+          <w:sz w:val="22"/>
+          <w:szCs w:val="22"/>
+          <w:highlight w:val="white"/>
+        </w:rPr>
+        <w:t xml:space="preserve"> como aplicación</w:t>
       </w:r>
       <w:r>
         <w:rPr>
@@ -4442,7 +4449,7 @@
           <w:sz w:val="22"/>
           <w:szCs w:val="22"/>
         </w:rPr>
-        <w:t>Dicho</w:t>
+        <w:t>El</w:t>
       </w:r>
       <w:r>
         <w:rPr>
@@ -4450,10 +4457,28 @@
           <w:sz w:val="22"/>
           <w:szCs w:val="22"/>
         </w:rPr>
-        <w:t xml:space="preserve"> denominado software </w:t>
+        <w:t xml:space="preserve"> software</w:t>
       </w:r>
       <w:r>
         <w:rPr>
+          <w:color w:val="000000" w:themeColor="text1"/>
+          <w:sz w:val="22"/>
+          <w:szCs w:val="22"/>
+        </w:rPr>
+        <w:t xml:space="preserve"> tendrá como denominación</w:t>
+      </w:r>
+      <w:r>
+        <w:rPr>
+          <w:color w:val="000000" w:themeColor="text1"/>
+          <w:sz w:val="22"/>
+          <w:szCs w:val="22"/>
+        </w:rPr>
+        <w:t xml:space="preserve"> </w:t>
+      </w:r>
+      <w:r>
+        <w:rPr>
+          <w:b/>
+          <w:bCs/>
           <w:i/>
           <w:color w:val="000000" w:themeColor="text1"/>
           <w:sz w:val="22"/>
@@ -4463,11 +4488,37 @@
       </w:r>
       <w:r>
         <w:rPr>
+          <w:b/>
+          <w:bCs/>
           <w:color w:val="000000" w:themeColor="text1"/>
           <w:sz w:val="22"/>
           <w:szCs w:val="22"/>
         </w:rPr>
-        <w:t>, permitirá: registrar de manera certera e inmediata, cada uno de los usuarios que toman el servicio que brinda la “playa” o “Estacionamiento”, y generando un control de horas, minutos y segundos, para de esa manera poder cobrar de forma inequívoca, los servicios brindados.</w:t>
+        <w:t>,</w:t>
+      </w:r>
+      <w:r>
+        <w:rPr>
+          <w:color w:val="000000" w:themeColor="text1"/>
+          <w:sz w:val="22"/>
+          <w:szCs w:val="22"/>
+        </w:rPr>
+        <w:t xml:space="preserve"> </w:t>
+      </w:r>
+      <w:r>
+        <w:rPr>
+          <w:color w:val="000000" w:themeColor="text1"/>
+          <w:sz w:val="22"/>
+          <w:szCs w:val="22"/>
+        </w:rPr>
+        <w:t xml:space="preserve">el cual </w:t>
+      </w:r>
+      <w:r>
+        <w:rPr>
+          <w:color w:val="000000" w:themeColor="text1"/>
+          <w:sz w:val="22"/>
+          <w:szCs w:val="22"/>
+        </w:rPr>
+        <w:t>permitirá: registrar de manera certera e inmediata, cada uno de los usuarios que toman el servicio que brinda la “playa” o “Estacionamiento”, y generando un control de horas, minutos y segundos, para de esa manera poder cobrar de forma inequívoca, los servicios brindados.</w:t>
       </w:r>
     </w:p>
     <w:p>
@@ -10007,7 +10058,6 @@
                 <w:szCs w:val="22"/>
               </w:rPr>
             </w:pPr>
-            <w:proofErr w:type="spellStart"/>
             <w:r>
               <w:rPr>
                 <w:b/>
@@ -10015,17 +10065,7 @@
                 <w:sz w:val="22"/>
                 <w:szCs w:val="22"/>
               </w:rPr>
-              <w:t>Titulo</w:t>
-            </w:r>
-            <w:proofErr w:type="spellEnd"/>
-            <w:r>
-              <w:rPr>
-                <w:b/>
-                <w:color w:val="000000"/>
-                <w:sz w:val="22"/>
-                <w:szCs w:val="22"/>
-              </w:rPr>
-              <w:t xml:space="preserve"> del Documento</w:t>
+              <w:t>Titulo del Documento</w:t>
             </w:r>
           </w:p>
         </w:tc>
@@ -10435,17 +10475,7 @@
           <w:szCs w:val="22"/>
           <w:u w:val="single"/>
         </w:rPr>
-        <w:t xml:space="preserve">Funciones </w:t>
-      </w:r>
-      <w:proofErr w:type="gramStart"/>
-      <w:r>
-        <w:rPr>
-          <w:color w:val="000000" w:themeColor="text1"/>
-          <w:sz w:val="22"/>
-          <w:szCs w:val="22"/>
-          <w:u w:val="single"/>
-        </w:rPr>
-        <w:t xml:space="preserve">del </w:t>
+        <w:t xml:space="preserve">Funciones del </w:t>
       </w:r>
       <w:r>
         <w:rPr>
@@ -10463,17 +10493,7 @@
           <w:szCs w:val="22"/>
           <w:u w:val="single"/>
         </w:rPr>
-        <w:t>Producto</w:t>
-      </w:r>
-      <w:proofErr w:type="gramEnd"/>
-      <w:r>
-        <w:rPr>
-          <w:color w:val="000000" w:themeColor="text1"/>
-          <w:sz w:val="22"/>
-          <w:szCs w:val="22"/>
-          <w:u w:val="single"/>
-        </w:rPr>
-        <w:t>:</w:t>
+        <w:t>Producto:</w:t>
       </w:r>
     </w:p>
     <w:p>
@@ -10768,25 +10788,7 @@
                 <w:sz w:val="22"/>
                 <w:szCs w:val="22"/>
               </w:rPr>
-              <w:t xml:space="preserve"> de </w:t>
-            </w:r>
-            <w:proofErr w:type="gramStart"/>
-            <w:r>
-              <w:rPr>
-                <w:color w:val="000000"/>
-                <w:sz w:val="22"/>
-                <w:szCs w:val="22"/>
-              </w:rPr>
-              <w:t>la empresas</w:t>
-            </w:r>
-            <w:proofErr w:type="gramEnd"/>
-            <w:r>
-              <w:rPr>
-                <w:color w:val="000000"/>
-                <w:sz w:val="22"/>
-                <w:szCs w:val="22"/>
-              </w:rPr>
-              <w:t xml:space="preserve"> de estacionamiento</w:t>
+              <w:t xml:space="preserve"> de la empresas de estacionamiento</w:t>
             </w:r>
           </w:p>
         </w:tc>
@@ -11484,18 +11486,8 @@
           <w:sz w:val="22"/>
           <w:szCs w:val="22"/>
         </w:rPr>
-        <w:t xml:space="preserve">Lenguajes y tecnologías en uso: HTML, </w:t>
+        <w:t>Lenguajes y tecnologías en uso: HTML, JavScript</w:t>
       </w:r>
-      <w:proofErr w:type="spellStart"/>
-      <w:r>
-        <w:rPr>
-          <w:color w:val="000000" w:themeColor="text1"/>
-          <w:sz w:val="22"/>
-          <w:szCs w:val="22"/>
-        </w:rPr>
-        <w:t>JavScript</w:t>
-      </w:r>
-      <w:proofErr w:type="spellEnd"/>
       <w:r>
         <w:rPr>
           <w:color w:val="000000" w:themeColor="text1"/>

</xml_diff>